<commit_message>
I tested it again and it works
</commit_message>
<xml_diff>
--- a/Assessments/Assessment 6- Web API/Lab7-TestingDoc-Grading-Sheet.docx
+++ b/Assessments/Assessment 6- Web API/Lab7-TestingDoc-Grading-Sheet.docx
@@ -558,25 +558,7 @@
                 <w:sz w:val="20"/>
                 <w:szCs w:val="20"/>
               </w:rPr>
-              <w:t xml:space="preserve">Part A - Extend the Banking App to asynchronously read/write data from the </w:t>
-            </w:r>
-            <w:proofErr w:type="spellStart"/>
-            <w:r>
-              <w:rPr>
-                <w:rFonts w:ascii="Times New Roman" w:hAnsi="Times New Roman" w:cs="Times New Roman"/>
-                <w:sz w:val="20"/>
-                <w:szCs w:val="20"/>
-              </w:rPr>
-              <w:t>accounts.json</w:t>
-            </w:r>
-            <w:proofErr w:type="spellEnd"/>
-            <w:r>
-              <w:rPr>
-                <w:rFonts w:ascii="Times New Roman" w:hAnsi="Times New Roman" w:cs="Times New Roman"/>
-                <w:sz w:val="20"/>
-                <w:szCs w:val="20"/>
-              </w:rPr>
-              <w:t xml:space="preserve"> file and make the App functionality accessible via Web API</w:t>
+              <w:t>Part A - Extend the Banking App to asynchronously read/write data from the accounts.json file and make the App functionality accessible via Web API</w:t>
             </w:r>
           </w:p>
         </w:tc>
@@ -886,23 +868,13 @@
               </w:rPr>
               <w:t xml:space="preserve">Part B - Extend the </w:t>
             </w:r>
-            <w:proofErr w:type="spellStart"/>
-            <w:r>
-              <w:rPr>
-                <w:rFonts w:ascii="Times New Roman" w:hAnsi="Times New Roman" w:cs="Times New Roman"/>
-                <w:sz w:val="20"/>
-                <w:szCs w:val="20"/>
-              </w:rPr>
-              <w:t>BookDonation</w:t>
-            </w:r>
-            <w:proofErr w:type="spellEnd"/>
-            <w:r>
-              <w:rPr>
-                <w:rFonts w:ascii="Times New Roman" w:hAnsi="Times New Roman" w:cs="Times New Roman"/>
-                <w:sz w:val="20"/>
-                <w:szCs w:val="20"/>
-              </w:rPr>
-              <w:t xml:space="preserve"> App</w:t>
+            <w:r>
+              <w:rPr>
+                <w:rFonts w:ascii="Times New Roman" w:hAnsi="Times New Roman" w:cs="Times New Roman"/>
+                <w:sz w:val="20"/>
+                <w:szCs w:val="20"/>
+              </w:rPr>
+              <w:t>BookDonation App</w:t>
             </w:r>
             <w:r>
               <w:rPr>
@@ -936,46 +908,24 @@
                 <w:sz w:val="20"/>
                 <w:szCs w:val="20"/>
               </w:rPr>
-              <w:t>book-</w:t>
-            </w:r>
-            <w:proofErr w:type="spellStart"/>
-            <w:r>
-              <w:rPr>
-                <w:rFonts w:ascii="Times New Roman" w:hAnsi="Times New Roman" w:cs="Times New Roman"/>
-                <w:sz w:val="20"/>
-                <w:szCs w:val="20"/>
-              </w:rPr>
-              <w:t>donation</w:t>
-            </w:r>
-            <w:r>
-              <w:rPr>
-                <w:rFonts w:ascii="Times New Roman" w:hAnsi="Times New Roman" w:cs="Times New Roman"/>
-                <w:sz w:val="20"/>
-                <w:szCs w:val="20"/>
-              </w:rPr>
-              <w:t>.json</w:t>
-            </w:r>
-            <w:proofErr w:type="spellEnd"/>
-            <w:r>
-              <w:rPr>
-                <w:rFonts w:ascii="Times New Roman" w:hAnsi="Times New Roman" w:cs="Times New Roman"/>
-                <w:sz w:val="20"/>
-                <w:szCs w:val="20"/>
-              </w:rPr>
-              <w:t xml:space="preserve"> file and make the App functionality accessible via</w:t>
-            </w:r>
-          </w:p>
-          <w:p>
-            <w:pPr>
-              <w:pStyle w:val="NoSpacing"/>
-              <w:rPr>
-                <w:b w:val="0"/>
-                <w:bCs w:val="0"/>
-                <w:color w:val="auto"/>
-                <w:sz w:val="24"/>
-                <w:szCs w:val="24"/>
-              </w:rPr>
-            </w:pPr>
+              <w:t>book-donation</w:t>
+            </w:r>
+            <w:r>
+              <w:rPr>
+                <w:rFonts w:ascii="Times New Roman" w:hAnsi="Times New Roman" w:cs="Times New Roman"/>
+                <w:sz w:val="20"/>
+                <w:szCs w:val="20"/>
+              </w:rPr>
+              <w:t>.json file and make the App functionality accessible via</w:t>
+            </w:r>
+            <w:r>
+              <w:rPr>
+                <w:rFonts w:ascii="Times New Roman" w:hAnsi="Times New Roman" w:cs="Times New Roman"/>
+                <w:sz w:val="20"/>
+                <w:szCs w:val="20"/>
+              </w:rPr>
+              <w:t xml:space="preserve"> </w:t>
+            </w:r>
             <w:r>
               <w:rPr>
                 <w:rFonts w:ascii="Times New Roman" w:hAnsi="Times New Roman" w:cs="Times New Roman"/>
@@ -1116,43 +1066,7 @@
                 <w:sz w:val="20"/>
                 <w:szCs w:val="20"/>
               </w:rPr>
-              <w:t>/</w:t>
-            </w:r>
-            <w:proofErr w:type="spellStart"/>
-            <w:r>
-              <w:rPr>
-                <w:rFonts w:ascii="Times New Roman" w:hAnsi="Times New Roman" w:cs="Times New Roman"/>
-                <w:sz w:val="20"/>
-                <w:szCs w:val="20"/>
-              </w:rPr>
-              <w:t>api</w:t>
-            </w:r>
-            <w:proofErr w:type="spellEnd"/>
-            <w:r>
-              <w:rPr>
-                <w:rFonts w:ascii="Times New Roman" w:hAnsi="Times New Roman" w:cs="Times New Roman"/>
-                <w:sz w:val="20"/>
-                <w:szCs w:val="20"/>
-              </w:rPr>
-              <w:t>/</w:t>
-            </w:r>
-            <w:proofErr w:type="spellStart"/>
-            <w:r>
-              <w:rPr>
-                <w:rFonts w:ascii="Times New Roman" w:hAnsi="Times New Roman" w:cs="Times New Roman"/>
-                <w:sz w:val="20"/>
-                <w:szCs w:val="20"/>
-              </w:rPr>
-              <w:t>books?name</w:t>
-            </w:r>
-            <w:proofErr w:type="spellEnd"/>
-            <w:r>
-              <w:rPr>
-                <w:rFonts w:ascii="Times New Roman" w:hAnsi="Times New Roman" w:cs="Times New Roman"/>
-                <w:sz w:val="20"/>
-                <w:szCs w:val="20"/>
-              </w:rPr>
-              <w:t>=</w:t>
+              <w:t>/api/books?name=</w:t>
             </w:r>
           </w:p>
           <w:p>
@@ -1210,43 +1124,7 @@
                 <w:sz w:val="20"/>
                 <w:szCs w:val="20"/>
               </w:rPr>
-              <w:t>/</w:t>
-            </w:r>
-            <w:proofErr w:type="spellStart"/>
-            <w:r>
-              <w:rPr>
-                <w:rFonts w:ascii="Times New Roman" w:hAnsi="Times New Roman" w:cs="Times New Roman"/>
-                <w:sz w:val="20"/>
-                <w:szCs w:val="20"/>
-              </w:rPr>
-              <w:t>api</w:t>
-            </w:r>
-            <w:proofErr w:type="spellEnd"/>
-            <w:r>
-              <w:rPr>
-                <w:rFonts w:ascii="Times New Roman" w:hAnsi="Times New Roman" w:cs="Times New Roman"/>
-                <w:sz w:val="20"/>
-                <w:szCs w:val="20"/>
-              </w:rPr>
-              <w:t>/</w:t>
-            </w:r>
-            <w:proofErr w:type="spellStart"/>
-            <w:r>
-              <w:rPr>
-                <w:rFonts w:ascii="Times New Roman" w:hAnsi="Times New Roman" w:cs="Times New Roman"/>
-                <w:sz w:val="20"/>
-                <w:szCs w:val="20"/>
-              </w:rPr>
-              <w:t>books?pageCount</w:t>
-            </w:r>
-            <w:proofErr w:type="spellEnd"/>
-            <w:r>
-              <w:rPr>
-                <w:rFonts w:ascii="Times New Roman" w:hAnsi="Times New Roman" w:cs="Times New Roman"/>
-                <w:sz w:val="20"/>
-                <w:szCs w:val="20"/>
-              </w:rPr>
-              <w:t>=</w:t>
+              <w:t>/api/books?pageCount=</w:t>
             </w:r>
           </w:p>
           <w:p>
@@ -1265,43 +1143,7 @@
                 <w:sz w:val="20"/>
                 <w:szCs w:val="20"/>
               </w:rPr>
-              <w:t xml:space="preserve">Returns the books with pages &gt;= the </w:t>
-            </w:r>
-            <w:proofErr w:type="spellStart"/>
-            <w:r>
-              <w:rPr>
-                <w:rFonts w:ascii="Times New Roman" w:hAnsi="Times New Roman" w:cs="Times New Roman"/>
-                <w:sz w:val="20"/>
-                <w:szCs w:val="20"/>
-              </w:rPr>
-              <w:t>pageCount</w:t>
-            </w:r>
-            <w:proofErr w:type="spellEnd"/>
-            <w:r>
-              <w:rPr>
-                <w:rFonts w:ascii="Times New Roman" w:hAnsi="Times New Roman" w:cs="Times New Roman"/>
-                <w:sz w:val="20"/>
-                <w:szCs w:val="20"/>
-              </w:rPr>
-              <w:t xml:space="preserve"> parameters. E.g. Calling the function with </w:t>
-            </w:r>
-            <w:proofErr w:type="spellStart"/>
-            <w:r>
-              <w:rPr>
-                <w:rFonts w:ascii="Times New Roman" w:hAnsi="Times New Roman" w:cs="Times New Roman"/>
-                <w:sz w:val="20"/>
-                <w:szCs w:val="20"/>
-              </w:rPr>
-              <w:t>pageCount</w:t>
-            </w:r>
-            <w:proofErr w:type="spellEnd"/>
-            <w:r>
-              <w:rPr>
-                <w:rFonts w:ascii="Times New Roman" w:hAnsi="Times New Roman" w:cs="Times New Roman"/>
-                <w:sz w:val="20"/>
-                <w:szCs w:val="20"/>
-              </w:rPr>
-              <w:t>=200 should return all the books with pages &gt;= 200.</w:t>
+              <w:t>Returns the books with pages &gt;= the pageCount parameters. E.g. Calling the function with pageCount=200 should return all the books with pages &gt;= 200.</w:t>
             </w:r>
           </w:p>
           <w:p>
@@ -1340,43 +1182,7 @@
                 <w:sz w:val="20"/>
                 <w:szCs w:val="20"/>
               </w:rPr>
-              <w:t>/</w:t>
-            </w:r>
-            <w:proofErr w:type="spellStart"/>
-            <w:r>
-              <w:rPr>
-                <w:rFonts w:ascii="Times New Roman" w:hAnsi="Times New Roman" w:cs="Times New Roman"/>
-                <w:sz w:val="20"/>
-                <w:szCs w:val="20"/>
-              </w:rPr>
-              <w:t>api</w:t>
-            </w:r>
-            <w:proofErr w:type="spellEnd"/>
-            <w:r>
-              <w:rPr>
-                <w:rFonts w:ascii="Times New Roman" w:hAnsi="Times New Roman" w:cs="Times New Roman"/>
-                <w:sz w:val="20"/>
-                <w:szCs w:val="20"/>
-              </w:rPr>
-              <w:t>/</w:t>
-            </w:r>
-            <w:proofErr w:type="spellStart"/>
-            <w:r>
-              <w:rPr>
-                <w:rFonts w:ascii="Times New Roman" w:hAnsi="Times New Roman" w:cs="Times New Roman"/>
-                <w:sz w:val="20"/>
-                <w:szCs w:val="20"/>
-              </w:rPr>
-              <w:t>books?author</w:t>
-            </w:r>
-            <w:proofErr w:type="spellEnd"/>
-            <w:r>
-              <w:rPr>
-                <w:rFonts w:ascii="Times New Roman" w:hAnsi="Times New Roman" w:cs="Times New Roman"/>
-                <w:sz w:val="20"/>
-                <w:szCs w:val="20"/>
-              </w:rPr>
-              <w:t>=</w:t>
+              <w:t>/api/books?author=</w:t>
             </w:r>
           </w:p>
           <w:p>
@@ -1434,43 +1240,7 @@
                 <w:sz w:val="20"/>
                 <w:szCs w:val="20"/>
               </w:rPr>
-              <w:t>/</w:t>
-            </w:r>
-            <w:proofErr w:type="spellStart"/>
-            <w:r>
-              <w:rPr>
-                <w:rFonts w:ascii="Times New Roman" w:hAnsi="Times New Roman" w:cs="Times New Roman"/>
-                <w:sz w:val="20"/>
-                <w:szCs w:val="20"/>
-              </w:rPr>
-              <w:t>api</w:t>
-            </w:r>
-            <w:proofErr w:type="spellEnd"/>
-            <w:r>
-              <w:rPr>
-                <w:rFonts w:ascii="Times New Roman" w:hAnsi="Times New Roman" w:cs="Times New Roman"/>
-                <w:sz w:val="20"/>
-                <w:szCs w:val="20"/>
-              </w:rPr>
-              <w:t>/</w:t>
-            </w:r>
-            <w:proofErr w:type="spellStart"/>
-            <w:r>
-              <w:rPr>
-                <w:rFonts w:ascii="Times New Roman" w:hAnsi="Times New Roman" w:cs="Times New Roman"/>
-                <w:sz w:val="20"/>
-                <w:szCs w:val="20"/>
-              </w:rPr>
-              <w:t>books?category</w:t>
-            </w:r>
-            <w:proofErr w:type="spellEnd"/>
-            <w:r>
-              <w:rPr>
-                <w:rFonts w:ascii="Times New Roman" w:hAnsi="Times New Roman" w:cs="Times New Roman"/>
-                <w:sz w:val="20"/>
-                <w:szCs w:val="20"/>
-              </w:rPr>
-              <w:t>=</w:t>
+              <w:t>/api/books?category=</w:t>
             </w:r>
           </w:p>
           <w:p>
@@ -1547,25 +1317,7 @@
                 <w:sz w:val="20"/>
                 <w:szCs w:val="20"/>
               </w:rPr>
-              <w:t>/</w:t>
-            </w:r>
-            <w:proofErr w:type="spellStart"/>
-            <w:r>
-              <w:rPr>
-                <w:rFonts w:ascii="Times New Roman" w:hAnsi="Times New Roman" w:cs="Times New Roman"/>
-                <w:sz w:val="20"/>
-                <w:szCs w:val="20"/>
-              </w:rPr>
-              <w:t>api</w:t>
-            </w:r>
-            <w:proofErr w:type="spellEnd"/>
-            <w:r>
-              <w:rPr>
-                <w:rFonts w:ascii="Times New Roman" w:hAnsi="Times New Roman" w:cs="Times New Roman"/>
-                <w:sz w:val="20"/>
-                <w:szCs w:val="20"/>
-              </w:rPr>
-              <w:t>/books/summary</w:t>
+              <w:t>/api/books/summary</w:t>
             </w:r>
             <w:r>
               <w:rPr>
@@ -1605,15 +1357,7 @@
               <w:t xml:space="preserve"> </w:t>
             </w:r>
             <w:r>
-              <w:t>/</w:t>
-            </w:r>
-            <w:proofErr w:type="spellStart"/>
-            <w:r>
-              <w:t>api</w:t>
-            </w:r>
-            <w:proofErr w:type="spellEnd"/>
-            <w:r>
-              <w:t>/books/</w:t>
+              <w:t>/api/books/</w:t>
             </w:r>
             <w:r>
               <w:t xml:space="preserve"> </w:t>
@@ -1643,21 +1387,8 @@
               <w:t xml:space="preserve"> </w:t>
             </w:r>
             <w:r>
-              <w:t>/</w:t>
-            </w:r>
-            <w:proofErr w:type="spellStart"/>
-            <w:r>
-              <w:t>api</w:t>
-            </w:r>
-            <w:proofErr w:type="spellEnd"/>
-            <w:r>
-              <w:t>/books/:</w:t>
-            </w:r>
-            <w:proofErr w:type="spellStart"/>
-            <w:r>
-              <w:t>isbn</w:t>
-            </w:r>
-            <w:proofErr w:type="spellEnd"/>
+              <w:t>/api/books/:isbn</w:t>
+            </w:r>
             <w:r>
               <w:t xml:space="preserve"> </w:t>
             </w:r>
@@ -1686,21 +1417,8 @@
               <w:t xml:space="preserve"> </w:t>
             </w:r>
             <w:r>
-              <w:t>/</w:t>
-            </w:r>
-            <w:proofErr w:type="spellStart"/>
-            <w:r>
-              <w:t>api</w:t>
-            </w:r>
-            <w:proofErr w:type="spellEnd"/>
-            <w:r>
-              <w:t>/books/:</w:t>
-            </w:r>
-            <w:proofErr w:type="spellStart"/>
-            <w:r>
-              <w:t>isbn</w:t>
-            </w:r>
-            <w:proofErr w:type="spellEnd"/>
+              <w:t>/api/books/:isbn</w:t>
+            </w:r>
             <w:r>
               <w:t xml:space="preserve"> </w:t>
             </w:r>
@@ -2280,85 +1998,6 @@
     </w:p>
     <w:p/>
     <w:p/>
-    <w:p>
-      <w:r>
-        <w:t>Post</w:t>
-      </w:r>
-    </w:p>
-    <w:p>
-      <w:r>
-        <w:t>/</w:t>
-      </w:r>
-      <w:proofErr w:type="spellStart"/>
-      <w:r>
-        <w:t>api</w:t>
-      </w:r>
-      <w:proofErr w:type="spellEnd"/>
-      <w:r>
-        <w:t>/books/</w:t>
-      </w:r>
-    </w:p>
-    <w:p>
-      <w:r>
-        <w:t>Adds a book</w:t>
-      </w:r>
-    </w:p>
-    <w:p>
-      <w:r>
-        <w:t>Put</w:t>
-      </w:r>
-    </w:p>
-    <w:p>
-      <w:r>
-        <w:t>/</w:t>
-      </w:r>
-      <w:proofErr w:type="spellStart"/>
-      <w:r>
-        <w:t>api</w:t>
-      </w:r>
-      <w:proofErr w:type="spellEnd"/>
-      <w:r>
-        <w:t>/books/:</w:t>
-      </w:r>
-      <w:proofErr w:type="spellStart"/>
-      <w:r>
-        <w:t>isbn</w:t>
-      </w:r>
-      <w:proofErr w:type="spellEnd"/>
-    </w:p>
-    <w:p>
-      <w:r>
-        <w:t>Updates a book</w:t>
-      </w:r>
-    </w:p>
-    <w:p>
-      <w:r>
-        <w:t>Delete</w:t>
-      </w:r>
-    </w:p>
-    <w:p>
-      <w:r>
-        <w:t>/</w:t>
-      </w:r>
-      <w:proofErr w:type="spellStart"/>
-      <w:r>
-        <w:t>api</w:t>
-      </w:r>
-      <w:proofErr w:type="spellEnd"/>
-      <w:r>
-        <w:t>/books/:</w:t>
-      </w:r>
-      <w:proofErr w:type="spellStart"/>
-      <w:r>
-        <w:t>isbn</w:t>
-      </w:r>
-      <w:proofErr w:type="spellEnd"/>
-    </w:p>
-    <w:p>
-      <w:r>
-        <w:t>Deletes a book</w:t>
-      </w:r>
-    </w:p>
     <w:sectPr>
       <w:footerReference w:type="default" r:id="rId8"/>
       <w:pgSz w:w="12240" w:h="15840"/>

</xml_diff>